<commit_message>
8 and 9 made
</commit_message>
<xml_diff>
--- a/LabSheets/Week_08.docx
+++ b/LabSheets/Week_08.docx
@@ -5184,7 +5184,7 @@
 <file path=word/numbering.xml><?xml version="1.0" encoding="utf-8"?>
 <w:numbering xmlns:w="http://schemas.openxmlformats.org/wordprocessingml/2006/main">
   <w:abstractNum w:abstractNumId="0">
-    <w:nsid w:val="776445a9"/>
+    <w:nsid w:val="65e49863"/>
     <w:multiLevelType w:val="multilevel"/>
     <w:lvl w:ilvl="0">
       <w:numFmt w:val="bullet"/>
@@ -5265,7 +5265,7 @@
     </w:lvl>
   </w:abstractNum>
   <w:abstractNum w:abstractNumId="2">
-    <w:nsid w:val="829683c7"/>
+    <w:nsid w:val="b649a7de"/>
     <w:multiLevelType w:val="multilevel"/>
     <w:lvl w:ilvl="0">
       <w:start w:val="1"/>

</xml_diff>